<commit_message>
names and portraits displayed
</commit_message>
<xml_diff>
--- a/VIZSGA.docx
+++ b/VIZSGA.docx
@@ -1,6 +1,6 @@
 
 <file path=word/document.xml><?xml version="1.0" encoding="utf-8"?>
-<w:document xmlns:wpc="http://schemas.microsoft.com/office/word/2010/wordprocessingCanvas" xmlns:cx="http://schemas.microsoft.com/office/drawing/2014/chartex" xmlns:cx1="http://schemas.microsoft.com/office/drawing/2015/9/8/chartex" xmlns:cx2="http://schemas.microsoft.com/office/drawing/2015/10/21/chartex" xmlns:cx3="http://schemas.microsoft.com/office/drawing/2016/5/9/chartex" xmlns:cx4="http://schemas.microsoft.com/office/drawing/2016/5/10/chartex" xmlns:cx5="http://schemas.microsoft.com/office/drawing/2016/5/11/chartex" xmlns:cx6="http://schemas.microsoft.com/office/drawing/2016/5/12/chartex" xmlns:cx7="http://schemas.microsoft.com/office/drawing/2016/5/13/chartex" xmlns:cx8="http://schemas.microsoft.com/office/drawing/2016/5/14/chartex" xmlns:mc="http://schemas.openxmlformats.org/markup-compatibility/2006" xmlns:aink="http://schemas.microsoft.com/office/drawing/2016/ink" xmlns:am3d="http://schemas.microsoft.com/office/drawing/2017/model3d" xmlns:o="urn:schemas-microsoft-com:office:office" xmlns:r="http://schemas.openxmlformats.org/officeDocument/2006/relationships" xmlns:m="http://schemas.openxmlformats.org/officeDocument/2006/math" xmlns:v="urn:schemas-microsoft-com:vml" xmlns:wp14="http://schemas.microsoft.com/office/word/2010/wordprocessingDrawing" xmlns:wp="http://schemas.openxmlformats.org/drawingml/2006/wordprocessingDrawing" xmlns:w10="urn:schemas-microsoft-com:office:word" xmlns:w="http://schemas.openxmlformats.org/wordprocessingml/2006/main" xmlns:w14="http://schemas.microsoft.com/office/word/2010/wordml" xmlns:w15="http://schemas.microsoft.com/office/word/2012/wordml" xmlns:w16cid="http://schemas.microsoft.com/office/word/2016/wordml/cid" xmlns:w16se="http://schemas.microsoft.com/office/word/2015/wordml/symex" xmlns:wpg="http://schemas.microsoft.com/office/word/2010/wordprocessingGroup" xmlns:wpi="http://schemas.microsoft.com/office/word/2010/wordprocessingInk" xmlns:wne="http://schemas.microsoft.com/office/word/2006/wordml" xmlns:wps="http://schemas.microsoft.com/office/word/2010/wordprocessingShape" mc:Ignorable="w14 w15 w16se w16cid wp14">
+<w:document xmlns:wpc="http://schemas.microsoft.com/office/word/2010/wordprocessingCanvas" xmlns:cx="http://schemas.microsoft.com/office/drawing/2014/chartex" xmlns:mc="http://schemas.openxmlformats.org/markup-compatibility/2006" xmlns:o="urn:schemas-microsoft-com:office:office" xmlns:r="http://schemas.openxmlformats.org/officeDocument/2006/relationships" xmlns:m="http://schemas.openxmlformats.org/officeDocument/2006/math" xmlns:v="urn:schemas-microsoft-com:vml" xmlns:wp14="http://schemas.microsoft.com/office/word/2010/wordprocessingDrawing" xmlns:wp="http://schemas.openxmlformats.org/drawingml/2006/wordprocessingDrawing" xmlns:w10="urn:schemas-microsoft-com:office:word" xmlns:w="http://schemas.openxmlformats.org/wordprocessingml/2006/main" xmlns:w14="http://schemas.microsoft.com/office/word/2010/wordml" xmlns:w15="http://schemas.microsoft.com/office/word/2012/wordml" xmlns:w16se="http://schemas.microsoft.com/office/word/2015/wordml/symex" xmlns:wpg="http://schemas.microsoft.com/office/word/2010/wordprocessingGroup" xmlns:wpi="http://schemas.microsoft.com/office/word/2010/wordprocessingInk" xmlns:wne="http://schemas.microsoft.com/office/word/2006/wordml" xmlns:wps="http://schemas.microsoft.com/office/word/2010/wordprocessingShape" mc:Ignorable="w14 w15 w16se wp14">
   <w:body>
     <w:p>
       <w:pPr>
@@ -9,8 +9,6 @@
           <w:noProof/>
         </w:rPr>
       </w:pPr>
-      <w:bookmarkStart w:id="0" w:name="_GoBack"/>
-      <w:bookmarkEnd w:id="0"/>
       <w:r>
         <w:rPr>
           <w:noProof/>
@@ -386,6 +384,7 @@
       </w:r>
     </w:p>
     <w:p>
+      <w:bookmarkStart w:id="0" w:name="_GoBack"/>
       <w:r>
         <w:rPr>
           <w:noProof/>
@@ -393,8 +392,8 @@
         </w:rPr>
         <w:drawing>
           <wp:inline distT="0" distB="0" distL="0" distR="0" wp14:anchorId="0696C50A" wp14:editId="6111BA5E">
-            <wp:extent cx="5578470" cy="2858135"/>
-            <wp:effectExtent l="0" t="0" r="3810" b="0"/>
+            <wp:extent cx="5429114" cy="2781612"/>
+            <wp:effectExtent l="0" t="0" r="635" b="0"/>
             <wp:docPr id="1" name="Kép 1"/>
             <wp:cNvGraphicFramePr>
               <a:graphicFrameLocks xmlns:a="http://schemas.openxmlformats.org/drawingml/2006/main" noChangeAspect="1"/>
@@ -414,7 +413,7 @@
                   <pic:spPr bwMode="auto">
                     <a:xfrm>
                       <a:off x="0" y="0"/>
-                      <a:ext cx="5579830" cy="2858832"/>
+                      <a:ext cx="5446711" cy="2790628"/>
                     </a:xfrm>
                     <a:prstGeom prst="rect">
                       <a:avLst/>
@@ -434,6 +433,7 @@
           </wp:inline>
         </w:drawing>
       </w:r>
+      <w:bookmarkEnd w:id="0"/>
     </w:p>
     <w:p>
       <w:pPr>
@@ -702,13 +702,7 @@
         </w:numPr>
       </w:pPr>
       <w:r>
-        <w:t>Használ</w:t>
-      </w:r>
-      <w:r>
-        <w:t xml:space="preserve">j egyéni </w:t>
-      </w:r>
-      <w:r>
-        <w:t>betűkészleteket!</w:t>
+        <w:t>Használj egyéni betűkészleteket!</w:t>
       </w:r>
     </w:p>
     <w:p>
@@ -787,7 +781,7 @@
 </file>
 
 <file path=word/numbering.xml><?xml version="1.0" encoding="utf-8"?>
-<w:numbering xmlns:wpc="http://schemas.microsoft.com/office/word/2010/wordprocessingCanvas" xmlns:cx="http://schemas.microsoft.com/office/drawing/2014/chartex" xmlns:cx1="http://schemas.microsoft.com/office/drawing/2015/9/8/chartex" xmlns:cx2="http://schemas.microsoft.com/office/drawing/2015/10/21/chartex" xmlns:cx3="http://schemas.microsoft.com/office/drawing/2016/5/9/chartex" xmlns:cx4="http://schemas.microsoft.com/office/drawing/2016/5/10/chartex" xmlns:cx5="http://schemas.microsoft.com/office/drawing/2016/5/11/chartex" xmlns:cx6="http://schemas.microsoft.com/office/drawing/2016/5/12/chartex" xmlns:cx7="http://schemas.microsoft.com/office/drawing/2016/5/13/chartex" xmlns:cx8="http://schemas.microsoft.com/office/drawing/2016/5/14/chartex" xmlns:mc="http://schemas.openxmlformats.org/markup-compatibility/2006" xmlns:aink="http://schemas.microsoft.com/office/drawing/2016/ink" xmlns:am3d="http://schemas.microsoft.com/office/drawing/2017/model3d" xmlns:o="urn:schemas-microsoft-com:office:office" xmlns:r="http://schemas.openxmlformats.org/officeDocument/2006/relationships" xmlns:m="http://schemas.openxmlformats.org/officeDocument/2006/math" xmlns:v="urn:schemas-microsoft-com:vml" xmlns:wp14="http://schemas.microsoft.com/office/word/2010/wordprocessingDrawing" xmlns:wp="http://schemas.openxmlformats.org/drawingml/2006/wordprocessingDrawing" xmlns:w10="urn:schemas-microsoft-com:office:word" xmlns:w="http://schemas.openxmlformats.org/wordprocessingml/2006/main" xmlns:w14="http://schemas.microsoft.com/office/word/2010/wordml" xmlns:w15="http://schemas.microsoft.com/office/word/2012/wordml" xmlns:w16cid="http://schemas.microsoft.com/office/word/2016/wordml/cid" xmlns:w16se="http://schemas.microsoft.com/office/word/2015/wordml/symex" xmlns:wpg="http://schemas.microsoft.com/office/word/2010/wordprocessingGroup" xmlns:wpi="http://schemas.microsoft.com/office/word/2010/wordprocessingInk" xmlns:wne="http://schemas.microsoft.com/office/word/2006/wordml" xmlns:wps="http://schemas.microsoft.com/office/word/2010/wordprocessingShape" mc:Ignorable="w14 w15 w16se w16cid wp14">
+<w:numbering xmlns:wpc="http://schemas.microsoft.com/office/word/2010/wordprocessingCanvas" xmlns:cx="http://schemas.microsoft.com/office/drawing/2014/chartex" xmlns:mc="http://schemas.openxmlformats.org/markup-compatibility/2006" xmlns:o="urn:schemas-microsoft-com:office:office" xmlns:r="http://schemas.openxmlformats.org/officeDocument/2006/relationships" xmlns:m="http://schemas.openxmlformats.org/officeDocument/2006/math" xmlns:v="urn:schemas-microsoft-com:vml" xmlns:wp14="http://schemas.microsoft.com/office/word/2010/wordprocessingDrawing" xmlns:wp="http://schemas.openxmlformats.org/drawingml/2006/wordprocessingDrawing" xmlns:w10="urn:schemas-microsoft-com:office:word" xmlns:w="http://schemas.openxmlformats.org/wordprocessingml/2006/main" xmlns:w14="http://schemas.microsoft.com/office/word/2010/wordml" xmlns:w15="http://schemas.microsoft.com/office/word/2012/wordml" xmlns:w16se="http://schemas.microsoft.com/office/word/2015/wordml/symex" xmlns:wpg="http://schemas.microsoft.com/office/word/2010/wordprocessingGroup" xmlns:wpi="http://schemas.microsoft.com/office/word/2010/wordprocessingInk" xmlns:wne="http://schemas.microsoft.com/office/word/2006/wordml" xmlns:wps="http://schemas.microsoft.com/office/word/2010/wordprocessingShape" mc:Ignorable="w14 w15 w16se wp14">
   <w:abstractNum w:abstractNumId="0" w15:restartNumberingAfterBreak="0">
     <w:nsid w:val="01065EF8"/>
     <w:multiLevelType w:val="hybridMultilevel"/>
@@ -2615,7 +2609,7 @@
 </file>
 
 <file path=word/styles.xml><?xml version="1.0" encoding="utf-8"?>
-<w:styles xmlns:mc="http://schemas.openxmlformats.org/markup-compatibility/2006" xmlns:r="http://schemas.openxmlformats.org/officeDocument/2006/relationships" xmlns:w="http://schemas.openxmlformats.org/wordprocessingml/2006/main" xmlns:w14="http://schemas.microsoft.com/office/word/2010/wordml" xmlns:w15="http://schemas.microsoft.com/office/word/2012/wordml" xmlns:w16cid="http://schemas.microsoft.com/office/word/2016/wordml/cid" xmlns:w16se="http://schemas.microsoft.com/office/word/2015/wordml/symex" mc:Ignorable="w14 w15 w16se w16cid">
+<w:styles xmlns:mc="http://schemas.openxmlformats.org/markup-compatibility/2006" xmlns:r="http://schemas.openxmlformats.org/officeDocument/2006/relationships" xmlns:w="http://schemas.openxmlformats.org/wordprocessingml/2006/main" xmlns:w14="http://schemas.microsoft.com/office/word/2010/wordml" xmlns:w15="http://schemas.microsoft.com/office/word/2012/wordml" xmlns:w16se="http://schemas.microsoft.com/office/word/2015/wordml/symex" mc:Ignorable="w14 w15 w16se">
   <w:docDefaults>
     <w:rPrDefault>
       <w:rPr>
@@ -2631,7 +2625,7 @@
       </w:pPr>
     </w:pPrDefault>
   </w:docDefaults>
-  <w:latentStyles w:defLockedState="0" w:defUIPriority="99" w:defSemiHidden="0" w:defUnhideWhenUsed="0" w:defQFormat="0" w:count="375">
+  <w:latentStyles w:defLockedState="0" w:defUIPriority="99" w:defSemiHidden="0" w:defUnhideWhenUsed="0" w:defQFormat="0" w:count="371">
     <w:lsdException w:name="Normal" w:uiPriority="0" w:qFormat="1"/>
     <w:lsdException w:name="heading 1" w:uiPriority="9" w:qFormat="1"/>
     <w:lsdException w:name="heading 2" w:semiHidden="1" w:uiPriority="9" w:unhideWhenUsed="1" w:qFormat="1"/>
@@ -3003,10 +2997,6 @@
     <w:lsdException w:name="List Table 5 Dark Accent 6" w:uiPriority="50"/>
     <w:lsdException w:name="List Table 6 Colorful Accent 6" w:uiPriority="51"/>
     <w:lsdException w:name="List Table 7 Colorful Accent 6" w:uiPriority="52"/>
-    <w:lsdException w:name="Mention" w:semiHidden="1" w:unhideWhenUsed="1"/>
-    <w:lsdException w:name="Smart Hyperlink" w:semiHidden="1" w:unhideWhenUsed="1"/>
-    <w:lsdException w:name="Hashtag" w:semiHidden="1" w:unhideWhenUsed="1"/>
-    <w:lsdException w:name="Unresolved Mention" w:semiHidden="1" w:unhideWhenUsed="1"/>
   </w:latentStyles>
   <w:style w:type="paragraph" w:default="1" w:styleId="Norml">
     <w:name w:val="Normal"/>

</xml_diff>